<commit_message>
added more relevant papers
</commit_message>
<xml_diff>
--- a/Literature/Dataset Statistics.docx
+++ b/Literature/Dataset Statistics.docx
@@ -3224,6 +3224,24 @@
     <w:p>
       <w:pPr>
         <w:pStyle w:val="NoSpacing"/>
+        <w:numPr>
+          <w:ilvl w:val="0"/>
+          <w:numId w:val="2"/>
+        </w:numPr>
+        <w:rPr>
+          <w:rFonts w:ascii="Times New Roman" w:hAnsi="Times New Roman" w:cs="Times New Roman"/>
+        </w:rPr>
+      </w:pPr>
+      <w:r>
+        <w:rPr>
+          <w:rFonts w:ascii="Times New Roman" w:hAnsi="Times New Roman" w:cs="Times New Roman"/>
+        </w:rPr>
+        <w:t>Some comments contain same text but annotated as containing different identities</w:t>
+      </w:r>
+    </w:p>
+    <w:p>
+      <w:pPr>
+        <w:pStyle w:val="NoSpacing"/>
         <w:rPr>
           <w:rFonts w:ascii="Times New Roman" w:hAnsi="Times New Roman" w:cs="Times New Roman"/>
         </w:rPr>
@@ -3757,6 +3775,24 @@
           <w:rFonts w:ascii="Times New Roman" w:hAnsi="Times New Roman" w:cs="Times New Roman"/>
         </w:rPr>
         <w:t>identity comments labelled with each of subgroups (above)</w:t>
+      </w:r>
+    </w:p>
+    <w:p>
+      <w:pPr>
+        <w:pStyle w:val="NoSpacing"/>
+        <w:numPr>
+          <w:ilvl w:val="0"/>
+          <w:numId w:val="2"/>
+        </w:numPr>
+        <w:rPr>
+          <w:rFonts w:ascii="Times New Roman" w:hAnsi="Times New Roman" w:cs="Times New Roman"/>
+        </w:rPr>
+      </w:pPr>
+      <w:r>
+        <w:rPr>
+          <w:rFonts w:ascii="Times New Roman" w:hAnsi="Times New Roman" w:cs="Times New Roman"/>
+        </w:rPr>
+        <w:t>Word cloud of most common terms associated with each identity</w:t>
       </w:r>
     </w:p>
     <w:sectPr>

</xml_diff>